<commit_message>
update changes from the main app
</commit_message>
<xml_diff>
--- a/bill_sample.docx
+++ b/bill_sample.docx
@@ -409,15 +409,7 @@
           <w:sz w:val="20"/>
           <w:szCs w:val="20"/>
         </w:rPr>
-        <w:t xml:space="preserve">   </w:t>
-      </w:r>
-      <w:r>
-        <w:rPr>
-          <w:rFonts w:cs="Arial"/>
-          <w:sz w:val="20"/>
-          <w:szCs w:val="20"/>
-        </w:rPr>
-        <w:t>[TTTTT.00]</w:t>
+        <w:t xml:space="preserve">   [TTTTT.00]</w:t>
       </w:r>
     </w:p>
     <w:p>
@@ -534,6 +526,102 @@
           <w:szCs w:val="20"/>
         </w:rPr>
         <w:t>[PPPPPPPPPPP]</w:t>
+      </w:r>
+    </w:p>
+    <w:p>
+      <w:pPr>
+        <w:tabs>
+          <w:tab w:val="left" w:pos="2145"/>
+        </w:tabs>
+        <w:spacing w:after="0"/>
+        <w:jc w:val="right"/>
+        <w:rPr>
+          <w:sz w:val="20"/>
+          <w:szCs w:val="20"/>
+        </w:rPr>
+      </w:pPr>
+      <w:r>
+        <w:tab/>
+      </w:r>
+    </w:p>
+    <w:p>
+      <w:pPr>
+        <w:tabs>
+          <w:tab w:val="left" w:pos="2145"/>
+        </w:tabs>
+        <w:spacing w:after="0"/>
+        <w:jc w:val="right"/>
+        <w:rPr>
+          <w:b/>
+          <w:bCs/>
+          <w:sz w:val="20"/>
+          <w:szCs w:val="20"/>
+          <w:u w:val="single"/>
+        </w:rPr>
+      </w:pPr>
+      <w:proofErr w:type="spellStart"/>
+      <w:r>
+        <w:rPr>
+          <w:b/>
+          <w:bCs/>
+          <w:sz w:val="20"/>
+          <w:szCs w:val="20"/>
+          <w:u w:val="single"/>
+        </w:rPr>
+        <w:t>Hiraman</w:t>
+      </w:r>
+      <w:proofErr w:type="spellEnd"/>
+      <w:r>
+        <w:rPr>
+          <w:b/>
+          <w:bCs/>
+          <w:sz w:val="20"/>
+          <w:szCs w:val="20"/>
+          <w:u w:val="single"/>
+        </w:rPr>
+        <w:t xml:space="preserve"> Maharjan</w:t>
+      </w:r>
+    </w:p>
+    <w:p>
+      <w:pPr>
+        <w:tabs>
+          <w:tab w:val="left" w:pos="2145"/>
+        </w:tabs>
+        <w:spacing w:after="0"/>
+        <w:jc w:val="right"/>
+        <w:rPr>
+          <w:b/>
+          <w:bCs/>
+          <w:sz w:val="20"/>
+          <w:szCs w:val="20"/>
+        </w:rPr>
+      </w:pPr>
+      <w:r>
+        <w:rPr>
+          <w:b/>
+          <w:bCs/>
+          <w:sz w:val="20"/>
+          <w:szCs w:val="20"/>
+        </w:rPr>
+        <w:t xml:space="preserve">|     </w:t>
+      </w:r>
+      <w:r>
+        <w:rPr>
+          <w:b/>
+          <w:bCs/>
+          <w:sz w:val="20"/>
+          <w:szCs w:val="20"/>
+        </w:rPr>
+        <w:t>Received by</w:t>
+      </w:r>
+      <w:r>
+        <w:rPr>
+          <w:b/>
+          <w:bCs/>
+          <w:sz w:val="20"/>
+          <w:szCs w:val="20"/>
+        </w:rPr>
+        <w:t xml:space="preserve">    |</w:t>
       </w:r>
     </w:p>
     <w:sectPr>

</xml_diff>